<commit_message>
-Ajout de la maquette
</commit_message>
<xml_diff>
--- a/Cahier des charges/Cahier des charges.docx
+++ b/Cahier des charges/Cahier des charges.docx
@@ -471,47 +471,118 @@
           <w:lang w:val="fr-FR"/>
         </w:rPr>
       </w:pPr>
-    </w:p>
-    <w:p>
-      <w:pPr>
-        <w:rPr>
-          <w:rFonts w:asciiTheme="majorBidi" w:hAnsiTheme="majorBidi" w:cstheme="majorBidi"/>
-          <w:sz w:val="28"/>
-          <w:szCs w:val="28"/>
-          <w:lang w:val="fr-FR"/>
-        </w:rPr>
-      </w:pPr>
-      <w:r>
-        <w:rPr>
-          <w:rFonts w:asciiTheme="majorBidi" w:hAnsiTheme="majorBidi" w:cstheme="majorBidi"/>
-          <w:sz w:val="28"/>
-          <w:szCs w:val="28"/>
-          <w:lang w:val="fr-FR"/>
-        </w:rPr>
-        <w:t xml:space="preserve">Les </w:t>
-      </w:r>
-      <w:proofErr w:type="spellStart"/>
-      <w:r>
-        <w:rPr>
-          <w:rFonts w:asciiTheme="majorBidi" w:hAnsiTheme="majorBidi" w:cstheme="majorBidi"/>
-          <w:sz w:val="28"/>
-          <w:szCs w:val="28"/>
-          <w:lang w:val="fr-FR"/>
-        </w:rPr>
-        <w:t>process</w:t>
-      </w:r>
-      <w:proofErr w:type="spellEnd"/>
-      <w:r>
-        <w:rPr>
-          <w:rFonts w:asciiTheme="majorBidi" w:hAnsiTheme="majorBidi" w:cstheme="majorBidi"/>
-          <w:sz w:val="28"/>
-          <w:szCs w:val="28"/>
-          <w:lang w:val="fr-FR"/>
-        </w:rPr>
-        <w:t xml:space="preserve"> de la solution.</w:t>
-      </w:r>
       <w:bookmarkStart w:id="0" w:name="_GoBack"/>
       <w:bookmarkEnd w:id="0"/>
+      <w:r>
+        <w:rPr>
+          <w:noProof/>
+        </w:rPr>
+        <w:lastRenderedPageBreak/>
+        <w:drawing>
+          <wp:anchor distT="0" distB="0" distL="114300" distR="114300" simplePos="0" relativeHeight="251658240" behindDoc="0" locked="0" layoutInCell="1" allowOverlap="1">
+            <wp:simplePos x="0" y="0"/>
+            <wp:positionH relativeFrom="margin">
+              <wp:align>center</wp:align>
+            </wp:positionH>
+            <wp:positionV relativeFrom="paragraph">
+              <wp:posOffset>212</wp:posOffset>
+            </wp:positionV>
+            <wp:extent cx="2368296" cy="4297680"/>
+            <wp:effectExtent l="0" t="0" r="0" b="7620"/>
+            <wp:wrapTopAndBottom/>
+            <wp:docPr id="2" name="Image 2"/>
+            <wp:cNvGraphicFramePr>
+              <a:graphicFrameLocks xmlns:a="http://schemas.openxmlformats.org/drawingml/2006/main" noChangeAspect="1"/>
+            </wp:cNvGraphicFramePr>
+            <a:graphic xmlns:a="http://schemas.openxmlformats.org/drawingml/2006/main">
+              <a:graphicData uri="http://schemas.openxmlformats.org/drawingml/2006/picture">
+                <pic:pic xmlns:pic="http://schemas.openxmlformats.org/drawingml/2006/picture">
+                  <pic:nvPicPr>
+                    <pic:cNvPr id="1" name=""/>
+                    <pic:cNvPicPr/>
+                  </pic:nvPicPr>
+                  <pic:blipFill>
+                    <a:blip r:embed="rId4">
+                      <a:extLst>
+                        <a:ext uri="{28A0092B-C50C-407E-A947-70E740481C1C}">
+                          <a14:useLocalDpi xmlns:a14="http://schemas.microsoft.com/office/drawing/2010/main" val="0"/>
+                        </a:ext>
+                      </a:extLst>
+                    </a:blip>
+                    <a:stretch>
+                      <a:fillRect/>
+                    </a:stretch>
+                  </pic:blipFill>
+                  <pic:spPr>
+                    <a:xfrm>
+                      <a:off x="0" y="0"/>
+                      <a:ext cx="2368296" cy="4297680"/>
+                    </a:xfrm>
+                    <a:prstGeom prst="rect">
+                      <a:avLst/>
+                    </a:prstGeom>
+                  </pic:spPr>
+                </pic:pic>
+              </a:graphicData>
+            </a:graphic>
+            <wp14:sizeRelH relativeFrom="margin">
+              <wp14:pctWidth>0</wp14:pctWidth>
+            </wp14:sizeRelH>
+            <wp14:sizeRelV relativeFrom="margin">
+              <wp14:pctHeight>0</wp14:pctHeight>
+            </wp14:sizeRelV>
+          </wp:anchor>
+        </w:drawing>
+      </w:r>
+    </w:p>
+    <w:p>
+      <w:pPr>
+        <w:rPr>
+          <w:rFonts w:asciiTheme="majorBidi" w:hAnsiTheme="majorBidi" w:cstheme="majorBidi"/>
+          <w:sz w:val="28"/>
+          <w:szCs w:val="28"/>
+          <w:lang w:val="fr-FR"/>
+        </w:rPr>
+      </w:pPr>
+    </w:p>
+    <w:p>
+      <w:pPr>
+        <w:rPr>
+          <w:rFonts w:asciiTheme="majorBidi" w:hAnsiTheme="majorBidi" w:cstheme="majorBidi"/>
+          <w:sz w:val="28"/>
+          <w:szCs w:val="28"/>
+          <w:lang w:val="fr-FR"/>
+        </w:rPr>
+      </w:pPr>
+      <w:r>
+        <w:rPr>
+          <w:rFonts w:asciiTheme="majorBidi" w:hAnsiTheme="majorBidi" w:cstheme="majorBidi"/>
+          <w:sz w:val="28"/>
+          <w:szCs w:val="28"/>
+          <w:lang w:val="fr-FR"/>
+        </w:rPr>
+        <w:t xml:space="preserve">Les </w:t>
+      </w:r>
+      <w:proofErr w:type="spellStart"/>
+      <w:r>
+        <w:rPr>
+          <w:rFonts w:asciiTheme="majorBidi" w:hAnsiTheme="majorBidi" w:cstheme="majorBidi"/>
+          <w:sz w:val="28"/>
+          <w:szCs w:val="28"/>
+          <w:lang w:val="fr-FR"/>
+        </w:rPr>
+        <w:t>process</w:t>
+      </w:r>
+      <w:proofErr w:type="spellEnd"/>
+      <w:r>
+        <w:rPr>
+          <w:rFonts w:asciiTheme="majorBidi" w:hAnsiTheme="majorBidi" w:cstheme="majorBidi"/>
+          <w:sz w:val="28"/>
+          <w:szCs w:val="28"/>
+          <w:lang w:val="fr-FR"/>
+        </w:rPr>
+        <w:t xml:space="preserve"> de la solution.</w:t>
+      </w:r>
     </w:p>
     <w:p>
       <w:pPr>
@@ -700,7 +771,7 @@
                     <pic:cNvPicPr/>
                   </pic:nvPicPr>
                   <pic:blipFill>
-                    <a:blip r:embed="rId4"/>
+                    <a:blip r:embed="rId5"/>
                     <a:stretch>
                       <a:fillRect/>
                     </a:stretch>
@@ -858,7 +929,6 @@
           <w:szCs w:val="28"/>
           <w:lang w:val="fr-FR"/>
         </w:rPr>
-        <w:lastRenderedPageBreak/>
         <w:t>FC2 : Doit</w:t>
       </w:r>
       <w:r>

</xml_diff>